<commit_message>
Update the learning diary
</commit_message>
<xml_diff>
--- a/SDS_Frontend_learning_diary.docx
+++ b/SDS_Frontend_learning_diary.docx
@@ -269,19 +269,8 @@
           <w:szCs w:val="24"/>
           <w:lang w:val="en-US"/>
         </w:rPr>
-        <w:t xml:space="preserve"> </w:t>
-      </w:r>
-      <w:proofErr w:type="gramStart"/>
-      <w:r>
-        <w:rPr>
-          <w:rFonts w:ascii="Times New Roman" w:hAnsi="Times New Roman" w:cs="Times New Roman"/>
-          <w:sz w:val="24"/>
-          <w:szCs w:val="24"/>
-          <w:lang w:val="en-US"/>
-        </w:rPr>
-        <w:t>x111733</w:t>
-      </w:r>
-      <w:proofErr w:type="gramEnd"/>
+        <w:t xml:space="preserve"> x111733</w:t>
+      </w:r>
     </w:p>
     <w:p>
       <w:pPr>
@@ -1088,6 +1077,182 @@
           <w:lang w:val="en-GB"/>
         </w:rPr>
         <w:t>portfolio page.</w:t>
+      </w:r>
+    </w:p>
+    <w:p>
+      <w:pPr>
+        <w:pStyle w:val="BodyText"/>
+        <w:rPr>
+          <w:lang w:val="en-GB"/>
+        </w:rPr>
+      </w:pPr>
+    </w:p>
+    <w:p>
+      <w:pPr>
+        <w:pStyle w:val="BodyText"/>
+        <w:rPr>
+          <w:b/>
+          <w:bCs/>
+          <w:lang w:val="en-GB"/>
+        </w:rPr>
+      </w:pPr>
+      <w:r>
+        <w:rPr>
+          <w:b/>
+          <w:bCs/>
+          <w:lang w:val="en-GB"/>
+        </w:rPr>
+        <w:t>22.02.2023</w:t>
+      </w:r>
+    </w:p>
+    <w:p>
+      <w:pPr>
+        <w:pStyle w:val="BodyText"/>
+        <w:rPr>
+          <w:lang w:val="en-GB"/>
+        </w:rPr>
+      </w:pPr>
+      <w:r>
+        <w:rPr>
+          <w:lang w:val="en-GB"/>
+        </w:rPr>
+        <w:t>The past month I worked</w:t>
+      </w:r>
+      <w:r>
+        <w:rPr>
+          <w:lang w:val="en-GB"/>
+        </w:rPr>
+        <w:t xml:space="preserve"> on</w:t>
+      </w:r>
+      <w:r>
+        <w:rPr>
+          <w:lang w:val="en-GB"/>
+        </w:rPr>
+        <w:t xml:space="preserve"> </w:t>
+      </w:r>
+      <w:r>
+        <w:rPr>
+          <w:lang w:val="en-GB"/>
+        </w:rPr>
+        <w:t>t</w:t>
+      </w:r>
+      <w:r>
+        <w:rPr>
+          <w:lang w:val="en-GB"/>
+        </w:rPr>
+        <w:t xml:space="preserve">he portfolio site while at the same time also working on the </w:t>
+      </w:r>
+      <w:r>
+        <w:rPr>
+          <w:lang w:val="en-GB"/>
+        </w:rPr>
+        <w:t>full stack</w:t>
+      </w:r>
+      <w:r>
+        <w:rPr>
+          <w:lang w:val="en-GB"/>
+        </w:rPr>
+        <w:t xml:space="preserve"> course</w:t>
+      </w:r>
+      <w:r>
+        <w:rPr>
+          <w:lang w:val="en-GB"/>
+        </w:rPr>
+        <w:t xml:space="preserve"> and I decided to take this portfolio project a little further than just Sass</w:t>
+      </w:r>
+      <w:r>
+        <w:rPr>
+          <w:lang w:val="en-GB"/>
+        </w:rPr>
+        <w:t xml:space="preserve"> and JavaScript</w:t>
+      </w:r>
+      <w:r>
+        <w:rPr>
+          <w:lang w:val="en-GB"/>
+        </w:rPr>
+        <w:t>:</w:t>
+      </w:r>
+      <w:r>
+        <w:rPr>
+          <w:lang w:val="en-GB"/>
+        </w:rPr>
+        <w:t xml:space="preserve"> </w:t>
+      </w:r>
+      <w:r>
+        <w:rPr>
+          <w:lang w:val="en-GB"/>
+        </w:rPr>
+        <w:t>I built the portfolio site with React</w:t>
+      </w:r>
+      <w:r>
+        <w:rPr>
+          <w:lang w:val="en-GB"/>
+        </w:rPr>
+        <w:t>, Sass and TypeScript</w:t>
+      </w:r>
+      <w:r>
+        <w:rPr>
+          <w:lang w:val="en-GB"/>
+        </w:rPr>
+        <w:t xml:space="preserve">. Due to the issues that GitHub pages has with react router I had to use the </w:t>
+      </w:r>
+      <w:proofErr w:type="spellStart"/>
+      <w:r>
+        <w:rPr>
+          <w:lang w:val="en-GB"/>
+        </w:rPr>
+        <w:t>HashRouter</w:t>
+      </w:r>
+      <w:proofErr w:type="spellEnd"/>
+      <w:r>
+        <w:rPr>
+          <w:lang w:val="en-GB"/>
+        </w:rPr>
+        <w:t xml:space="preserve"> instead of the </w:t>
+      </w:r>
+      <w:proofErr w:type="spellStart"/>
+      <w:r>
+        <w:rPr>
+          <w:lang w:val="en-GB"/>
+        </w:rPr>
+        <w:t>BrowserRouter</w:t>
+      </w:r>
+      <w:proofErr w:type="spellEnd"/>
+      <w:r>
+        <w:rPr>
+          <w:lang w:val="en-GB"/>
+        </w:rPr>
+        <w:t xml:space="preserve"> for the page routing </w:t>
+      </w:r>
+      <w:r>
+        <w:rPr>
+          <w:lang w:val="en-GB"/>
+        </w:rPr>
+        <w:t>but uploading it to GitHub worked out fine after a few hiccups (the dreaded white page problem).</w:t>
+      </w:r>
+      <w:r>
+        <w:rPr>
+          <w:lang w:val="en-GB"/>
+        </w:rPr>
+        <w:t xml:space="preserve"> Overall, it was a </w:t>
+      </w:r>
+      <w:r>
+        <w:rPr>
+          <w:lang w:val="en-GB"/>
+        </w:rPr>
+        <w:t xml:space="preserve">great experience that taught me quite a lot even though I already have </w:t>
+      </w:r>
+      <w:r>
+        <w:rPr>
+          <w:lang w:val="en-GB"/>
+        </w:rPr>
+        <w:t xml:space="preserve">some </w:t>
+      </w:r>
+      <w:r>
+        <w:rPr>
+          <w:lang w:val="en-GB"/>
+        </w:rPr>
+        <w:t>experience with frontend design.</w:t>
       </w:r>
     </w:p>
     <w:sectPr>
@@ -3538,6 +3703,24 @@
 </file>
 
 <file path=customXml/item1.xml><?xml version="1.0" encoding="utf-8"?>
+<p:properties xmlns:p="http://schemas.microsoft.com/office/2006/metadata/properties" xmlns:xsi="http://www.w3.org/2001/XMLSchema-instance" xmlns:pc="http://schemas.microsoft.com/office/infopath/2007/PartnerControls">
+  <documentManagement>
+    <PublishingExpirationDate xmlns="http://schemas.microsoft.com/sharepoint/v3" xsi:nil="true"/>
+    <PublishingStartDate xmlns="http://schemas.microsoft.com/sharepoint/v3" xsi:nil="true"/>
+  </documentManagement>
+</p:properties>
+</file>
+
+<file path=customXml/item2.xml><?xml version="1.0" encoding="utf-8"?>
+<?mso-contentType ?>
+<FormTemplates xmlns="http://schemas.microsoft.com/sharepoint/v3/contenttype/forms">
+  <Display>DocumentLibraryForm</Display>
+  <Edit>DocumentLibraryForm</Edit>
+  <New>DocumentLibraryForm</New>
+</FormTemplates>
+</file>
+
+<file path=customXml/item3.xml><?xml version="1.0" encoding="utf-8"?>
 <ct:contentTypeSchema xmlns:ct="http://schemas.microsoft.com/office/2006/metadata/contentType" xmlns:ma="http://schemas.microsoft.com/office/2006/metadata/properties/metaAttributes" ct:_="" ma:_="" ma:contentTypeName="Asiakirja" ma:contentTypeID="0x01010017418C401CCB2042A3A99A19F43F356D" ma:contentTypeVersion="1" ma:contentTypeDescription="Luo uusi asiakirja." ma:contentTypeScope="" ma:versionID="f4b075d3ca74a5dbaed73e767a156aa0">
   <xsd:schema xmlns:xsd="http://www.w3.org/2001/XMLSchema" xmlns:p="http://schemas.microsoft.com/office/2006/metadata/properties" xmlns:ns1="http://schemas.microsoft.com/sharepoint/v3" targetNamespace="http://schemas.microsoft.com/office/2006/metadata/properties" ma:root="true" ma:fieldsID="4340a008e99365d80b71206bae222996" ns1:_="">
     <xsd:import namespace="http://schemas.microsoft.com/sharepoint/v3"/>
@@ -3603,25 +3786,25 @@
 </ct:contentTypeSchema>
 </file>
 
-<file path=customXml/item2.xml><?xml version="1.0" encoding="utf-8"?>
-<?mso-contentType ?>
-<FormTemplates xmlns="http://schemas.microsoft.com/sharepoint/v3/contenttype/forms">
-  <Display>DocumentLibraryForm</Display>
-  <Edit>DocumentLibraryForm</Edit>
-  <New>DocumentLibraryForm</New>
-</FormTemplates>
+<file path=customXml/itemProps1.xml><?xml version="1.0" encoding="utf-8"?>
+<ds:datastoreItem xmlns:ds="http://schemas.openxmlformats.org/officeDocument/2006/customXml" ds:itemID="{FA8F0064-303C-446D-896E-46EEB9A79DC3}">
+  <ds:schemaRefs>
+    <ds:schemaRef ds:uri="http://schemas.microsoft.com/office/2006/metadata/properties"/>
+    <ds:schemaRef ds:uri="http://schemas.microsoft.com/office/infopath/2007/PartnerControls"/>
+    <ds:schemaRef ds:uri="http://schemas.microsoft.com/sharepoint/v3"/>
+  </ds:schemaRefs>
+</ds:datastoreItem>
 </file>
 
-<file path=customXml/item3.xml><?xml version="1.0" encoding="utf-8"?>
-<p:properties xmlns:p="http://schemas.microsoft.com/office/2006/metadata/properties" xmlns:xsi="http://www.w3.org/2001/XMLSchema-instance" xmlns:pc="http://schemas.microsoft.com/office/infopath/2007/PartnerControls">
-  <documentManagement>
-    <PublishingExpirationDate xmlns="http://schemas.microsoft.com/sharepoint/v3" xsi:nil="true"/>
-    <PublishingStartDate xmlns="http://schemas.microsoft.com/sharepoint/v3" xsi:nil="true"/>
-  </documentManagement>
-</p:properties>
+<file path=customXml/itemProps2.xml><?xml version="1.0" encoding="utf-8"?>
+<ds:datastoreItem xmlns:ds="http://schemas.openxmlformats.org/officeDocument/2006/customXml" ds:itemID="{13FBD2FA-5696-460D-A278-9A302A0F72AE}">
+  <ds:schemaRefs>
+    <ds:schemaRef ds:uri="http://schemas.microsoft.com/sharepoint/v3/contenttype/forms"/>
+  </ds:schemaRefs>
+</ds:datastoreItem>
 </file>
 
-<file path=customXml/itemProps1.xml><?xml version="1.0" encoding="utf-8"?>
+<file path=customXml/itemProps3.xml><?xml version="1.0" encoding="utf-8"?>
 <ds:datastoreItem xmlns:ds="http://schemas.openxmlformats.org/officeDocument/2006/customXml" ds:itemID="{B9A87442-5A7B-46FD-BD28-170CE9B7256F}">
   <ds:schemaRefs>
     <ds:schemaRef ds:uri="http://schemas.microsoft.com/office/2006/metadata/contentType"/>
@@ -3636,22 +3819,4 @@
     <ds:schemaRef ds:uri="http://schemas.microsoft.com/office/internal/2005/internalDocumentation"/>
   </ds:schemaRefs>
 </ds:datastoreItem>
-</file>
-
-<file path=customXml/itemProps2.xml><?xml version="1.0" encoding="utf-8"?>
-<ds:datastoreItem xmlns:ds="http://schemas.openxmlformats.org/officeDocument/2006/customXml" ds:itemID="{13FBD2FA-5696-460D-A278-9A302A0F72AE}">
-  <ds:schemaRefs>
-    <ds:schemaRef ds:uri="http://schemas.microsoft.com/sharepoint/v3/contenttype/forms"/>
-  </ds:schemaRefs>
-</ds:datastoreItem>
-</file>
-
-<file path=customXml/itemProps3.xml><?xml version="1.0" encoding="utf-8"?>
-<ds:datastoreItem xmlns:ds="http://schemas.openxmlformats.org/officeDocument/2006/customXml" ds:itemID="{FA8F0064-303C-446D-896E-46EEB9A79DC3}">
-  <ds:schemaRefs>
-    <ds:schemaRef ds:uri="http://schemas.microsoft.com/office/2006/metadata/properties"/>
-    <ds:schemaRef ds:uri="http://schemas.microsoft.com/office/infopath/2007/PartnerControls"/>
-    <ds:schemaRef ds:uri="http://schemas.microsoft.com/sharepoint/v3"/>
-  </ds:schemaRefs>
-</ds:datastoreItem>
 </file>
</xml_diff>